<commit_message>
Completed technical safety requirements.
</commit_message>
<xml_diff>
--- a/Template_Files/03_FunctionalSafetyConcept_LaneAssistance_Template.docx
+++ b/Template_Files/03_FunctionalSafetyConcept_LaneAssistance_Template.docx
@@ -301,7 +301,23 @@
           <w:b/>
           <w:color w:val="B7B7B7"/>
         </w:rPr>
-        <w:t xml:space="preserve">[Instructions: Fill in the date, version and description fields. You can fill out the Editor field with your name if you want to do so. Keep track of your editing as if this were a real world project. </w:t>
+        <w:t xml:space="preserve">[Instructions: Fill in the date, version and description fields. You can fill out the Editor field with your name if you want to do so. Keep track of your editing as if this were a </w:t>
+      </w:r>
+      <w:proofErr w:type="gramStart"/>
+      <w:r>
+        <w:rPr>
+          <w:b/>
+          <w:color w:val="B7B7B7"/>
+        </w:rPr>
+        <w:t>real world</w:t>
+      </w:r>
+      <w:proofErr w:type="gramEnd"/>
+      <w:r>
+        <w:rPr>
+          <w:b/>
+          <w:color w:val="B7B7B7"/>
+        </w:rPr>
+        <w:t xml:space="preserve"> project. </w:t>
       </w:r>
     </w:p>
     <w:p>
@@ -324,14 +340,7 @@
           <w:b/>
           <w:color w:val="B7B7B7"/>
         </w:rPr>
-        <w:t>For example, if this were your first draft or first s</w:t>
-      </w:r>
-      <w:r>
-        <w:rPr>
-          <w:b/>
-          <w:color w:val="B7B7B7"/>
-        </w:rPr>
-        <w:t>ubmission, you might say version 1.0. If this is a second submission attempt, then you'd add a second line with a new date and version 2.0]</w:t>
+        <w:t>For example, if this were your first draft or first submission, you might say version 1.0. If this is a second submission attempt, then you'd add a second line with a new date and version 2.0]</w:t>
       </w:r>
     </w:p>
     <w:p>
@@ -533,6 +542,8 @@
                 <w:szCs w:val="22"/>
               </w:rPr>
             </w:pPr>
+            <w:proofErr w:type="spellStart"/>
+            <w:proofErr w:type="gramStart"/>
             <w:r>
               <w:rPr>
                 <w:rFonts w:ascii="Calibri" w:eastAsia="Calibri" w:hAnsi="Calibri" w:cs="Calibri"/>
@@ -541,6 +552,8 @@
               </w:rPr>
               <w:t>R.Crane</w:t>
             </w:r>
+            <w:proofErr w:type="spellEnd"/>
+            <w:proofErr w:type="gramEnd"/>
           </w:p>
         </w:tc>
         <w:tc>
@@ -1086,14 +1099,7 @@
                 <w:color w:val="1155CC"/>
                 <w:u w:val="single"/>
               </w:rPr>
-              <w:t>Allocation of Func</w:t>
-            </w:r>
-            <w:r>
-              <w:rPr>
-                <w:color w:val="1155CC"/>
-                <w:u w:val="single"/>
-              </w:rPr>
-              <w:t>tional Safety Requirements to Architecture Elements</w:t>
+              <w:t>Allocation of Functional Safety Requirements to Architecture Elements</w:t>
             </w:r>
           </w:hyperlink>
         </w:p>
@@ -1410,14 +1416,27 @@
       <w:r>
         <w:t xml:space="preserve">Figure </w:t>
       </w:r>
-      <w:fldSimple w:instr=" SEQ Figure \* ARABIC ">
-        <w:r>
-          <w:rPr>
-            <w:noProof/>
-          </w:rPr>
-          <w:t>1</w:t>
-        </w:r>
-      </w:fldSimple>
+      <w:r>
+        <w:fldChar w:fldCharType="begin"/>
+      </w:r>
+      <w:r>
+        <w:instrText xml:space="preserve"> SEQ Figure \* ARABIC </w:instrText>
+      </w:r>
+      <w:r>
+        <w:fldChar w:fldCharType="separate"/>
+      </w:r>
+      <w:r>
+        <w:rPr>
+          <w:noProof/>
+        </w:rPr>
+        <w:t>1</w:t>
+      </w:r>
+      <w:r>
+        <w:rPr>
+          <w:noProof/>
+        </w:rPr>
+        <w:fldChar w:fldCharType="end"/>
+      </w:r>
       <w:r>
         <w:t>. Lane Assistance Architecture.</w:t>
       </w:r>
@@ -1436,10 +1455,7 @@
         </w:numPr>
       </w:pPr>
       <w:r>
-        <w:t xml:space="preserve">The </w:t>
-      </w:r>
-      <w:r>
-        <w:t>Camera system</w:t>
+        <w:t>The Camera system</w:t>
       </w:r>
     </w:p>
     <w:p>
@@ -1451,10 +1467,7 @@
         </w:numPr>
       </w:pPr>
       <w:r>
-        <w:t xml:space="preserve">The </w:t>
-      </w:r>
-      <w:r>
-        <w:t>Electronic Power Steering system</w:t>
+        <w:t>The Electronic Power Steering system</w:t>
       </w:r>
     </w:p>
     <w:p>
@@ -1466,10 +1479,7 @@
         </w:numPr>
       </w:pPr>
       <w:r>
-        <w:t xml:space="preserve">The </w:t>
-      </w:r>
-      <w:r>
-        <w:t>Car Display system</w:t>
+        <w:t>The Car Display system</w:t>
       </w:r>
     </w:p>
     <w:p>
@@ -1479,10 +1489,7 @@
       </w:pPr>
       <w:r>
         <w:lastRenderedPageBreak/>
-        <w:t>D</w:t>
-      </w:r>
-      <w:r>
-        <w:t>escription of architecture elements</w:t>
+        <w:t>Description of architecture elements</w:t>
       </w:r>
     </w:p>
     <w:p/>
@@ -1850,8 +1857,13 @@
               <w:spacing w:line="240" w:lineRule="auto"/>
             </w:pPr>
             <w:r>
-              <w:t>Create the physical torque when signalled</w:t>
-            </w:r>
+              <w:t xml:space="preserve">Create the physical torque when </w:t>
+            </w:r>
+            <w:proofErr w:type="spellStart"/>
+            <w:r>
+              <w:t>signalled</w:t>
+            </w:r>
+            <w:proofErr w:type="spellEnd"/>
           </w:p>
         </w:tc>
       </w:tr>
@@ -2179,6 +2191,7 @@
               <w:spacing w:line="240" w:lineRule="auto"/>
             </w:pPr>
             <w:r>
+              <w:lastRenderedPageBreak/>
               <w:t>Malfunction_02</w:t>
             </w:r>
           </w:p>
@@ -2347,8 +2360,17 @@
           <w:b/>
           <w:color w:val="B7B7B7"/>
         </w:rPr>
-        <w:t>[Instructions: Fill in the functional safety requirements for the lane departure warning ]</w:t>
+        <w:t xml:space="preserve">[Instructions: Fill in the functional safety requirements for the lane departure </w:t>
       </w:r>
+      <w:proofErr w:type="gramStart"/>
+      <w:r>
+        <w:rPr>
+          <w:b/>
+          <w:color w:val="B7B7B7"/>
+        </w:rPr>
+        <w:t>warning ]</w:t>
+      </w:r>
+      <w:proofErr w:type="gramEnd"/>
     </w:p>
     <w:p/>
     <w:p>
@@ -2707,13 +2729,7 @@
               <w:widowControl w:val="0"/>
             </w:pPr>
             <w:r>
-              <w:t>The lane keeping item shall ensure that the lane departure oscillating torque amplitude is below MAX_TORQUE_</w:t>
-            </w:r>
-            <w:r>
-              <w:t>FREQUENCY</w:t>
-            </w:r>
-            <w:r>
-              <w:t>.</w:t>
+              <w:t>The lane keeping item shall ensure that the lane departure oscillating torque amplitude is below MAX_TORQUE_FREQUENCY.</w:t>
             </w:r>
           </w:p>
         </w:tc>
@@ -3072,13 +3088,7 @@
               <w:widowControl w:val="0"/>
             </w:pPr>
             <w:r>
-              <w:t>Validate that torque values up to MAX_TORQUE_</w:t>
-            </w:r>
-            <w:r>
-              <w:t>FREQUENCY</w:t>
-            </w:r>
-            <w:r>
-              <w:t xml:space="preserve"> allow continued safe operation of vehicle.</w:t>
+              <w:t>Validate that torque values up to MAX_TORQUE_FREQUENCY allow continued safe operation of vehicle.</w:t>
             </w:r>
           </w:p>
         </w:tc>
@@ -3098,30 +3108,12 @@
               <w:spacing w:line="240" w:lineRule="auto"/>
             </w:pPr>
             <w:r>
-              <w:t>Verify that a torque in excess of MAX_TORQUE_</w:t>
-            </w:r>
-            <w:r>
-              <w:t>FREQUENCY</w:t>
-            </w:r>
-            <w:r>
-              <w:t xml:space="preserve"> causes system to turn off.</w:t>
+              <w:t>Verify that a torque in excess of MAX_TORQUE_FREQUENCY causes system to turn off.</w:t>
             </w:r>
           </w:p>
         </w:tc>
       </w:tr>
     </w:tbl>
-    <w:p/>
-    <w:p/>
-    <w:p>
-      <w:r>
-        <w:rPr>
-          <w:b/>
-          <w:color w:val="B7B7B7"/>
-        </w:rPr>
-        <w:t>[Instructions: Fill in the functional safety requirements for the lane keeping assistance]</w:t>
-      </w:r>
-    </w:p>
-    <w:p/>
     <w:p/>
     <w:p>
       <w:r>
@@ -3649,12 +3641,13 @@
             <w:r>
               <w:t>Verify that continued system operation past MAX_DURATION causes system to turn off.</w:t>
             </w:r>
-            <w:bookmarkStart w:id="16" w:name="_GoBack"/>
-            <w:bookmarkEnd w:id="16"/>
           </w:p>
         </w:tc>
       </w:tr>
     </w:tbl>
+    <w:p/>
+    <w:p/>
+    <w:p/>
     <w:p/>
     <w:p/>
     <w:p/>
@@ -3664,8 +3657,8 @@
         <w:pStyle w:val="Heading2"/>
         <w:contextualSpacing w:val="0"/>
       </w:pPr>
-      <w:bookmarkStart w:id="17" w:name="_74udkdvf7nod" w:colFirst="0" w:colLast="0"/>
-      <w:bookmarkEnd w:id="17"/>
+      <w:bookmarkStart w:id="16" w:name="_74udkdvf7nod" w:colFirst="0" w:colLast="0"/>
+      <w:bookmarkEnd w:id="16"/>
       <w:r>
         <w:lastRenderedPageBreak/>
         <w:t>Refinement of the System Architecture</w:t>
@@ -3684,6 +3677,7 @@
         <w:keepNext/>
         <w:jc w:val="center"/>
       </w:pPr>
+      <w:bookmarkStart w:id="17" w:name="_Hlk12190287"/>
       <w:r>
         <w:rPr>
           <w:noProof/>
@@ -3750,14 +3744,27 @@
       <w:r>
         <w:t xml:space="preserve">Figure </w:t>
       </w:r>
-      <w:fldSimple w:instr=" SEQ Figure \* ARABIC ">
-        <w:r>
-          <w:rPr>
-            <w:noProof/>
-          </w:rPr>
-          <w:t>2</w:t>
-        </w:r>
-      </w:fldSimple>
+      <w:r>
+        <w:fldChar w:fldCharType="begin"/>
+      </w:r>
+      <w:r>
+        <w:instrText xml:space="preserve"> SEQ Figure \* ARABIC </w:instrText>
+      </w:r>
+      <w:r>
+        <w:fldChar w:fldCharType="separate"/>
+      </w:r>
+      <w:r>
+        <w:rPr>
+          <w:noProof/>
+        </w:rPr>
+        <w:t>2</w:t>
+      </w:r>
+      <w:r>
+        <w:rPr>
+          <w:noProof/>
+        </w:rPr>
+        <w:fldChar w:fldCharType="end"/>
+      </w:r>
       <w:r>
         <w:t>. Refined System Architecture</w:t>
       </w:r>
@@ -3767,16 +3774,14 @@
         <w:t>The functional safety requirements for LKA and LDW are derived from ASIL B and C assigned safety goals.  They are both allocated to the Power steering ECU.  ASIL decomposition creates a single LA Safety Functionality module within the ECU in which two modules can assume the responsibility for meeting the functional safety requirements.  These are assumed to be independent.  If they were not independent, both would receive ASIL C ratings (the higher).</w:t>
       </w:r>
     </w:p>
+    <w:bookmarkEnd w:id="17"/>
     <w:p>
       <w:pPr>
         <w:pStyle w:val="Heading2"/>
         <w:contextualSpacing w:val="0"/>
       </w:pPr>
       <w:r>
-        <w:t>Alloc</w:t>
-      </w:r>
-      <w:r>
-        <w:t>ation of Functional Safety Requirements to Architecture Elements</w:t>
+        <w:t>Allocation of Functional Safety Requirements to Architecture Elements</w:t>
       </w:r>
     </w:p>
     <w:tbl>
@@ -3825,13 +3830,7 @@
               <w:rPr>
                 <w:b/>
               </w:rPr>
-              <w:t>I</w:t>
-            </w:r>
-            <w:r>
-              <w:rPr>
-                <w:b/>
-              </w:rPr>
-              <w:t>D</w:t>
+              <w:t>ID</w:t>
             </w:r>
           </w:p>
         </w:tc>
@@ -3858,13 +3857,7 @@
               <w:rPr>
                 <w:b/>
               </w:rPr>
-              <w:t>Functi</w:t>
-            </w:r>
-            <w:r>
-              <w:rPr>
-                <w:b/>
-              </w:rPr>
-              <w:t>onal Safety Requirement</w:t>
+              <w:t>Functional Safety Requirement</w:t>
             </w:r>
           </w:p>
         </w:tc>
@@ -4428,6 +4421,8 @@
                 <w:b/>
               </w:rPr>
             </w:pPr>
+            <w:bookmarkStart w:id="19" w:name="_Hlk12196077"/>
+            <w:bookmarkStart w:id="20" w:name="_GoBack"/>
             <w:r>
               <w:rPr>
                 <w:b/>
@@ -4749,6 +4744,8 @@
           </w:p>
         </w:tc>
       </w:tr>
+      <w:bookmarkEnd w:id="19"/>
+      <w:bookmarkEnd w:id="20"/>
     </w:tbl>
     <w:p/>
     <w:sectPr>

</xml_diff>